<commit_message>
Pergunta 11 + pdf editon
</commit_message>
<xml_diff>
--- a/_documents/09T-10T.docx
+++ b/_documents/09T-10T.docx
@@ -1764,10 +1764,25 @@
         <w:pStyle w:val="SemEspaamento"/>
       </w:pPr>
       <w:r>
-        <w:t xml:space="preserve">Problema: No ecrã Virtual </w:t>
+        <w:rPr>
+          <w:b/>
+        </w:rPr>
+        <w:t>Problema</w:t>
+      </w:r>
+      <w:r>
+        <w:t xml:space="preserve">: No ecrã </w:t>
+      </w:r>
+      <w:r>
+        <w:rPr>
+          <w:i/>
+        </w:rPr>
+        <w:t xml:space="preserve">Virtual </w:t>
       </w:r>
       <w:proofErr w:type="spellStart"/>
       <w:r>
+        <w:rPr>
+          <w:i/>
+        </w:rPr>
         <w:t>Key</w:t>
       </w:r>
       <w:proofErr w:type="spellEnd"/>
@@ -1788,7 +1803,19 @@
         <w:pStyle w:val="SemEspaamento"/>
       </w:pPr>
       <w:r>
-        <w:t>Heurística violado:</w:t>
+        <w:rPr>
+          <w:b/>
+        </w:rPr>
+        <w:t>Heurística violad</w:t>
+      </w:r>
+      <w:r>
+        <w:rPr>
+          <w:b/>
+        </w:rPr>
+        <w:t>a</w:t>
+      </w:r>
+      <w:r>
+        <w:t>:</w:t>
       </w:r>
       <w:r>
         <w:t xml:space="preserve"> </w:t>
@@ -1802,7 +1829,13 @@
         <w:pStyle w:val="SemEspaamento"/>
       </w:pPr>
       <w:r>
-        <w:t>Correção: Dar a funcionalidade “Chaves Disponíveis” um símbolo diferente que seja mais representativo da sua funcionalidade.</w:t>
+        <w:rPr>
+          <w:b/>
+        </w:rPr>
+        <w:t>Correção</w:t>
+      </w:r>
+      <w:r>
+        <w:t>: Dar a funcionalidade “Chaves Disponíveis” um símbolo diferente que seja mais representativo da sua funcionalidade.</w:t>
       </w:r>
     </w:p>
     <w:p>
@@ -1811,13 +1844,154 @@
         <w:ind w:left="708" w:hanging="708"/>
       </w:pPr>
       <w:r>
-        <w:t>Severidade:</w:t>
+        <w:rPr>
+          <w:b/>
+        </w:rPr>
+        <w:t>Severidade</w:t>
+      </w:r>
+      <w:r>
+        <w:t>:</w:t>
       </w:r>
       <w:r>
         <w:t xml:space="preserve"> 2</w:t>
+      </w:r>
+    </w:p>
+    <w:p>
+      <w:pPr>
+        <w:pStyle w:val="SemEspaamento"/>
+        <w:ind w:left="708" w:hanging="708"/>
+      </w:pPr>
+    </w:p>
+    <w:p>
+      <w:pPr>
+        <w:pStyle w:val="SemEspaamento"/>
+        <w:ind w:left="708" w:hanging="708"/>
+      </w:pPr>
+      <w:r>
+        <w:t>11.</w:t>
+      </w:r>
+    </w:p>
+    <w:p>
+      <w:pPr>
+        <w:pStyle w:val="SemEspaamento"/>
+      </w:pPr>
+      <w:r>
+        <w:rPr>
+          <w:b/>
+        </w:rPr>
+        <w:t>Problema</w:t>
+      </w:r>
+      <w:r>
+        <w:t>:</w:t>
+      </w:r>
+      <w:r>
+        <w:t xml:space="preserve"> No menu principal, as funcionalidades </w:t>
+      </w:r>
+      <w:r>
+        <w:rPr>
+          <w:i/>
+        </w:rPr>
+        <w:t xml:space="preserve">Hotel </w:t>
+      </w:r>
+      <w:proofErr w:type="spellStart"/>
+      <w:r>
+        <w:rPr>
+          <w:i/>
+        </w:rPr>
+        <w:t>Place</w:t>
+      </w:r>
+      <w:proofErr w:type="spellEnd"/>
+      <w:r>
+        <w:rPr>
+          <w:i/>
+        </w:rPr>
+        <w:t xml:space="preserve">, Virtual </w:t>
+      </w:r>
+      <w:proofErr w:type="spellStart"/>
+      <w:r>
+        <w:rPr>
+          <w:i/>
+        </w:rPr>
+        <w:t>Key</w:t>
+      </w:r>
+      <w:proofErr w:type="spellEnd"/>
+      <w:r>
+        <w:t xml:space="preserve"> e </w:t>
+      </w:r>
+      <w:proofErr w:type="spellStart"/>
+      <w:r>
+        <w:rPr>
+          <w:i/>
+        </w:rPr>
+        <w:t>Travel</w:t>
+      </w:r>
+      <w:proofErr w:type="spellEnd"/>
+      <w:r>
+        <w:rPr>
+          <w:i/>
+        </w:rPr>
+        <w:t xml:space="preserve"> </w:t>
+      </w:r>
+      <w:proofErr w:type="spellStart"/>
+      <w:r>
+        <w:rPr>
+          <w:i/>
+        </w:rPr>
+        <w:t>Catcher</w:t>
+      </w:r>
+      <w:proofErr w:type="spellEnd"/>
+      <w:r>
+        <w:t>, tem todas o mesmo ícone.</w:t>
+      </w:r>
+    </w:p>
+    <w:p>
+      <w:pPr>
+        <w:pStyle w:val="SemEspaamento"/>
+      </w:pPr>
+      <w:r>
+        <w:rPr>
+          <w:b/>
+        </w:rPr>
+        <w:t>Heurística violada</w:t>
+      </w:r>
+      <w:r>
+        <w:t xml:space="preserve">: </w:t>
+      </w:r>
+      <w:r>
+        <w:t xml:space="preserve"> H2-6: Reconhecimento em vez de lembrança.</w:t>
       </w:r>
       <w:bookmarkStart w:id="1" w:name="_GoBack"/>
       <w:bookmarkEnd w:id="1"/>
+    </w:p>
+    <w:p>
+      <w:pPr>
+        <w:pStyle w:val="SemEspaamento"/>
+        <w:ind w:left="708" w:hanging="708"/>
+      </w:pPr>
+      <w:r>
+        <w:rPr>
+          <w:b/>
+        </w:rPr>
+        <w:t>Correção</w:t>
+      </w:r>
+      <w:r>
+        <w:t>: Dar um ícone diferente a cada uma das funcionalidades.</w:t>
+      </w:r>
+    </w:p>
+    <w:p>
+      <w:pPr>
+        <w:pStyle w:val="SemEspaamento"/>
+        <w:ind w:left="708" w:hanging="708"/>
+      </w:pPr>
+      <w:r>
+        <w:rPr>
+          <w:b/>
+        </w:rPr>
+        <w:t>Severidade</w:t>
+      </w:r>
+      <w:r>
+        <w:t>: 3.</w:t>
+      </w:r>
     </w:p>
     <w:sectPr>
       <w:pgSz w:w="11906" w:h="16838"/>
@@ -2572,7 +2746,7 @@
 </file>
 
 <file path=customXml/itemProps1.xml><?xml version="1.0" encoding="utf-8"?>
-<ds:datastoreItem xmlns:ds="http://schemas.openxmlformats.org/officeDocument/2006/customXml" ds:itemID="{BCA053E1-CFA5-4A92-A306-C5763E5E0419}">
+<ds:datastoreItem xmlns:ds="http://schemas.openxmlformats.org/officeDocument/2006/customXml" ds:itemID="{28E9CCBC-BBAC-4DC0-B83A-815B45DA5AF7}">
   <ds:schemaRefs>
     <ds:schemaRef ds:uri="http://schemas.openxmlformats.org/officeDocument/2006/bibliography"/>
   </ds:schemaRefs>

</xml_diff>

<commit_message>
Pergunta 12 + pdf edition
</commit_message>
<xml_diff>
--- a/_documents/09T-10T.docx
+++ b/_documents/09T-10T.docx
@@ -1542,7 +1542,11 @@
         <w:t>2</w:t>
       </w:r>
     </w:p>
-    <w:p/>
+    <w:p>
+      <w:pPr>
+        <w:pStyle w:val="SemEspaamento"/>
+      </w:pPr>
+    </w:p>
     <w:p>
       <w:pPr>
         <w:pStyle w:val="Default"/>
@@ -1789,11 +1793,9 @@
       <w:r>
         <w:t xml:space="preserve">, a funcionalidade “Chaves Disponíveis” e a opção “Voltar” </w:t>
       </w:r>
-      <w:proofErr w:type="gramStart"/>
-      <w:r>
-        <w:t>tem</w:t>
-      </w:r>
-      <w:proofErr w:type="gramEnd"/>
+      <w:r>
+        <w:t>têm</w:t>
+      </w:r>
       <w:r>
         <w:t xml:space="preserve"> ambos setas muito semelhantes como símbolos, quando na realidade tem propósitos muito diferentes.</w:t>
       </w:r>
@@ -1960,37 +1962,169 @@
       <w:r>
         <w:t xml:space="preserve"> H2-6: Reconhecimento em vez de lembrança.</w:t>
       </w:r>
+    </w:p>
+    <w:p>
+      <w:pPr>
+        <w:pStyle w:val="SemEspaamento"/>
+        <w:ind w:left="708" w:hanging="708"/>
+      </w:pPr>
+      <w:r>
+        <w:rPr>
+          <w:b/>
+        </w:rPr>
+        <w:t>Correção</w:t>
+      </w:r>
+      <w:r>
+        <w:t>: Dar um ícone diferente a cada uma das funcionalidades.</w:t>
+      </w:r>
+    </w:p>
+    <w:p>
+      <w:pPr>
+        <w:pStyle w:val="SemEspaamento"/>
+        <w:ind w:left="708" w:hanging="708"/>
+      </w:pPr>
+      <w:r>
+        <w:rPr>
+          <w:b/>
+        </w:rPr>
+        <w:t>Severidade</w:t>
+      </w:r>
+      <w:r>
+        <w:t>: 3.</w:t>
+      </w:r>
+    </w:p>
+    <w:p>
+      <w:pPr>
+        <w:pStyle w:val="SemEspaamento"/>
+        <w:ind w:left="708" w:hanging="708"/>
+      </w:pPr>
+    </w:p>
+    <w:p>
+      <w:pPr>
+        <w:pStyle w:val="SemEspaamento"/>
+        <w:ind w:left="708" w:hanging="708"/>
+      </w:pPr>
+      <w:r>
+        <w:t>12.</w:t>
+      </w:r>
+    </w:p>
+    <w:p>
+      <w:pPr>
+        <w:pStyle w:val="SemEspaamento"/>
+      </w:pPr>
+      <w:r>
+        <w:rPr>
+          <w:b/>
+        </w:rPr>
+        <w:t>Problema:</w:t>
+      </w:r>
+      <w:r>
+        <w:t xml:space="preserve"> Posição inconsistente da opção </w:t>
+      </w:r>
+      <w:r>
+        <w:t>“Voltar”</w:t>
+      </w:r>
+      <w:r>
+        <w:t xml:space="preserve"> nos ecrãs do </w:t>
+      </w:r>
+      <w:r>
+        <w:rPr>
+          <w:i/>
+        </w:rPr>
+        <w:t xml:space="preserve">Virtual </w:t>
+      </w:r>
+      <w:proofErr w:type="spellStart"/>
+      <w:r>
+        <w:rPr>
+          <w:i/>
+        </w:rPr>
+        <w:t>Key</w:t>
+      </w:r>
+      <w:proofErr w:type="spellEnd"/>
+      <w:r>
+        <w:rPr>
+          <w:i/>
+        </w:rPr>
+        <w:t>.</w:t>
+      </w:r>
+      <w:r>
+        <w:t xml:space="preserve"> Num ecrã encontra-</w:t>
+      </w:r>
+      <w:r>
+        <w:t>se em cima e noutro em baixo.</w:t>
+      </w:r>
+    </w:p>
+    <w:p>
+      <w:pPr>
+        <w:pStyle w:val="SemEspaamento"/>
+      </w:pPr>
+      <w:r>
+        <w:rPr>
+          <w:b/>
+        </w:rPr>
+        <w:t>Heurística violada:</w:t>
+      </w:r>
+      <w:r>
+        <w:t xml:space="preserve"> H2-4: Consistência e adesão a normas.</w:t>
+      </w:r>
+    </w:p>
+    <w:p>
+      <w:pPr>
+        <w:pStyle w:val="SemEspaamento"/>
+      </w:pPr>
+      <w:r>
+        <w:rPr>
+          <w:b/>
+        </w:rPr>
+        <w:t xml:space="preserve">Correção: </w:t>
+      </w:r>
+      <w:r>
+        <w:t xml:space="preserve">Meter a opção </w:t>
+      </w:r>
+      <w:r>
+        <w:t>“V</w:t>
+      </w:r>
+      <w:r>
+        <w:t>oltar</w:t>
+      </w:r>
+      <w:r>
+        <w:t>”</w:t>
+      </w:r>
       <w:bookmarkStart w:id="1" w:name="_GoBack"/>
       <w:bookmarkEnd w:id="1"/>
+      <w:r>
+        <w:t xml:space="preserve"> na mesma posição em todos os ecrãs do </w:t>
+      </w:r>
+      <w:r>
+        <w:rPr>
+          <w:i/>
+        </w:rPr>
+        <w:t xml:space="preserve">Virtual </w:t>
+      </w:r>
+      <w:proofErr w:type="spellStart"/>
+      <w:r>
+        <w:rPr>
+          <w:i/>
+        </w:rPr>
+        <w:t>Key</w:t>
+      </w:r>
+      <w:proofErr w:type="spellEnd"/>
+      <w:r>
+        <w:t>.</w:t>
+      </w:r>
     </w:p>
     <w:p>
       <w:pPr>
         <w:pStyle w:val="SemEspaamento"/>
-        <w:ind w:left="708" w:hanging="708"/>
-      </w:pPr>
-      <w:r>
-        <w:rPr>
-          <w:b/>
-        </w:rPr>
-        <w:t>Correção</w:t>
-      </w:r>
-      <w:r>
-        <w:t>: Dar um ícone diferente a cada uma das funcionalidades.</w:t>
-      </w:r>
-    </w:p>
-    <w:p>
-      <w:pPr>
-        <w:pStyle w:val="SemEspaamento"/>
-        <w:ind w:left="708" w:hanging="708"/>
-      </w:pPr>
-      <w:r>
-        <w:rPr>
-          <w:b/>
-        </w:rPr>
-        <w:t>Severidade</w:t>
-      </w:r>
-      <w:r>
-        <w:t>: 3.</w:t>
+      </w:pPr>
+      <w:r>
+        <w:rPr>
+          <w:b/>
+        </w:rPr>
+        <w:t>Severidade:</w:t>
+      </w:r>
+      <w:r>
+        <w:t xml:space="preserve"> 2.</w:t>
       </w:r>
     </w:p>
     <w:sectPr>
@@ -2404,7 +2538,6 @@
   <w:style w:type="character" w:default="1" w:styleId="Tipodeletrapredefinidodopargrafo">
     <w:name w:val="Default Paragraph Font"/>
     <w:uiPriority w:val="1"/>
-    <w:semiHidden/>
     <w:unhideWhenUsed/>
   </w:style>
   <w:style w:type="table" w:default="1" w:styleId="Tabelanormal">
@@ -2746,7 +2879,7 @@
 </file>
 
 <file path=customXml/itemProps1.xml><?xml version="1.0" encoding="utf-8"?>
-<ds:datastoreItem xmlns:ds="http://schemas.openxmlformats.org/officeDocument/2006/customXml" ds:itemID="{28E9CCBC-BBAC-4DC0-B83A-815B45DA5AF7}">
+<ds:datastoreItem xmlns:ds="http://schemas.openxmlformats.org/officeDocument/2006/customXml" ds:itemID="{0BD38D9A-FFFC-4BDB-9CCA-F26EF69912CA}">
   <ds:schemaRefs>
     <ds:schemaRef ds:uri="http://schemas.openxmlformats.org/officeDocument/2006/bibliography"/>
   </ds:schemaRefs>

</xml_diff>

<commit_message>
Pergunta 13 + pdf edition
</commit_message>
<xml_diff>
--- a/_documents/09T-10T.docx
+++ b/_documents/09T-10T.docx
@@ -1774,7 +1774,10 @@
         <w:t>Problema</w:t>
       </w:r>
       <w:r>
-        <w:t xml:space="preserve">: No ecrã </w:t>
+        <w:t>: N</w:t>
+      </w:r>
+      <w:r>
+        <w:t xml:space="preserve">a funcionalidade </w:t>
       </w:r>
       <w:r>
         <w:rPr>
@@ -2090,27 +2093,99 @@
       <w:r>
         <w:t>”</w:t>
       </w:r>
+      <w:r>
+        <w:t xml:space="preserve"> na mesma posição em todos os ecrãs do </w:t>
+      </w:r>
+      <w:r>
+        <w:rPr>
+          <w:i/>
+        </w:rPr>
+        <w:t xml:space="preserve">Virtual </w:t>
+      </w:r>
+      <w:proofErr w:type="spellStart"/>
+      <w:r>
+        <w:rPr>
+          <w:i/>
+        </w:rPr>
+        <w:t>Key</w:t>
+      </w:r>
+      <w:proofErr w:type="spellEnd"/>
+      <w:r>
+        <w:t>.</w:t>
+      </w:r>
+    </w:p>
+    <w:p>
+      <w:pPr>
+        <w:pStyle w:val="SemEspaamento"/>
+      </w:pPr>
+      <w:r>
+        <w:rPr>
+          <w:b/>
+        </w:rPr>
+        <w:t>Severidade:</w:t>
+      </w:r>
+      <w:r>
+        <w:t xml:space="preserve"> 2.</w:t>
+      </w:r>
+    </w:p>
+    <w:p>
+      <w:pPr>
+        <w:pStyle w:val="SemEspaamento"/>
+      </w:pPr>
+    </w:p>
+    <w:p>
+      <w:pPr>
+        <w:pStyle w:val="SemEspaamento"/>
+      </w:pPr>
+      <w:r>
+        <w:t>13.</w:t>
+      </w:r>
+    </w:p>
+    <w:p>
+      <w:pPr>
+        <w:pStyle w:val="SemEspaamento"/>
+      </w:pPr>
+      <w:r>
+        <w:rPr>
+          <w:b/>
+        </w:rPr>
+        <w:t>Problema:</w:t>
+      </w:r>
+      <w:r>
+        <w:t xml:space="preserve"> </w:t>
+      </w:r>
+      <w:r>
+        <w:t xml:space="preserve">Na </w:t>
+      </w:r>
+      <w:r>
+        <w:t xml:space="preserve">funcionalidade </w:t>
+      </w:r>
       <w:bookmarkStart w:id="1" w:name="_GoBack"/>
+      <w:proofErr w:type="spellStart"/>
+      <w:r>
+        <w:rPr>
+          <w:i/>
+        </w:rPr>
+        <w:t>Travel</w:t>
+      </w:r>
+      <w:proofErr w:type="spellEnd"/>
+      <w:r>
+        <w:rPr>
+          <w:i/>
+        </w:rPr>
+        <w:t xml:space="preserve"> </w:t>
+      </w:r>
+      <w:proofErr w:type="spellStart"/>
+      <w:r>
+        <w:rPr>
+          <w:i/>
+        </w:rPr>
+        <w:t>Catcher</w:t>
+      </w:r>
       <w:bookmarkEnd w:id="1"/>
-      <w:r>
-        <w:t xml:space="preserve"> na mesma posição em todos os ecrãs do </w:t>
-      </w:r>
-      <w:r>
-        <w:rPr>
-          <w:i/>
-        </w:rPr>
-        <w:t xml:space="preserve">Virtual </w:t>
-      </w:r>
-      <w:proofErr w:type="spellStart"/>
-      <w:r>
-        <w:rPr>
-          <w:i/>
-        </w:rPr>
-        <w:t>Key</w:t>
-      </w:r>
       <w:proofErr w:type="spellEnd"/>
       <w:r>
-        <w:t>.</w:t>
+        <w:t>, é possível avançar, sem ter todos os campos preenchidos.</w:t>
       </w:r>
     </w:p>
     <w:p>
@@ -2121,10 +2196,38 @@
         <w:rPr>
           <w:b/>
         </w:rPr>
+        <w:t>Heurística violada</w:t>
+      </w:r>
+      <w:r>
+        <w:t>: H2-5: Evitar erros.</w:t>
+      </w:r>
+    </w:p>
+    <w:p>
+      <w:pPr>
+        <w:pStyle w:val="SemEspaamento"/>
+      </w:pPr>
+      <w:r>
+        <w:rPr>
+          <w:b/>
+        </w:rPr>
+        <w:t>Correção:</w:t>
+      </w:r>
+      <w:r>
+        <w:t xml:space="preserve"> Ecrã de erro, se não forem todas preenchidas.</w:t>
+      </w:r>
+    </w:p>
+    <w:p>
+      <w:pPr>
+        <w:pStyle w:val="SemEspaamento"/>
+      </w:pPr>
+      <w:r>
+        <w:rPr>
+          <w:b/>
+        </w:rPr>
         <w:t>Severidade:</w:t>
       </w:r>
       <w:r>
-        <w:t xml:space="preserve"> 2.</w:t>
+        <w:t xml:space="preserve"> 3</w:t>
       </w:r>
     </w:p>
     <w:sectPr>
@@ -2879,7 +2982,7 @@
 </file>
 
 <file path=customXml/itemProps1.xml><?xml version="1.0" encoding="utf-8"?>
-<ds:datastoreItem xmlns:ds="http://schemas.openxmlformats.org/officeDocument/2006/customXml" ds:itemID="{0BD38D9A-FFFC-4BDB-9CCA-F26EF69912CA}">
+<ds:datastoreItem xmlns:ds="http://schemas.openxmlformats.org/officeDocument/2006/customXml" ds:itemID="{2EB58F5B-1A3B-427A-B91D-78987F6E6503}">
   <ds:schemaRefs>
     <ds:schemaRef ds:uri="http://schemas.openxmlformats.org/officeDocument/2006/bibliography"/>
   </ds:schemaRefs>

</xml_diff>